<commit_message>
Updates based on YFS feedback
</commit_message>
<xml_diff>
--- a/labmanual/WA101-01-Survey.docx
+++ b/labmanual/WA101-01-Survey.docx
@@ -484,7 +484,10 @@
         <w:t xml:space="preserve">the </w:t>
       </w:r>
       <w:r>
-        <w:t xml:space="preserve">examples </w:t>
+        <w:t>example</w:t>
+      </w:r>
+      <w:r>
+        <w:t xml:space="preserve"> </w:t>
       </w:r>
       <w:r>
         <w:t>projects reside</w:t>
@@ -564,7 +567,13 @@
         </w:numPr>
       </w:pPr>
       <w:r>
-        <w:t>Demo: These are more complex, complete demonstrations such as a Bluetooth to WiFi Bridge, or temperate control and report application.</w:t>
+        <w:t>Demo: These are more complex, complete demonstrations such as a Bluetooth to WiFi Bridge, or temperat</w:t>
+      </w:r>
+      <w:r>
+        <w:t>ur</w:t>
+      </w:r>
+      <w:r>
+        <w:t>e control and report application.</w:t>
       </w:r>
     </w:p>
     <w:p>
@@ -623,8 +632,17 @@
         <w:t xml:space="preserve"> file which documents all of the WICED API functions. It is usually easier to use that file if you open it in a web browser of your choice rather than from inside the SDK. The </w:t>
       </w:r>
       <w:r>
-        <w:t>first window you will see when you open the API.html file is shown below.</w:t>
-      </w:r>
+        <w:t xml:space="preserve">first window you will see when you open </w:t>
+      </w:r>
+      <w:r>
+        <w:lastRenderedPageBreak/>
+        <w:t>the API.html file is shown below.</w:t>
+      </w:r>
+      <w:r>
+        <w:t xml:space="preserve"> Note that there are some broken links in the file – some of these files are actually available directly in the doc directory with different names.</w:t>
+      </w:r>
+      <w:bookmarkStart w:id="0" w:name="_GoBack"/>
+      <w:bookmarkEnd w:id="0"/>
     </w:p>
     <w:p>
       <w:pPr>
@@ -634,7 +652,6 @@
         <w:rPr>
           <w:noProof/>
         </w:rPr>
-        <w:lastRenderedPageBreak/>
         <w:drawing>
           <wp:inline distT="0" distB="0" distL="0" distR="0" wp14:anchorId="4065301D" wp14:editId="19C81E3F">
             <wp:extent cx="4414810" cy="3404027"/>
@@ -4068,8 +4085,6 @@
       <w:r>
         <w:t xml:space="preserve">02 </w:t>
       </w:r>
-      <w:bookmarkStart w:id="0" w:name="_GoBack"/>
-      <w:bookmarkEnd w:id="0"/>
       <w:r>
         <w:t>Open the documentation</w:t>
       </w:r>
@@ -4176,7 +4191,7 @@
                 <w:bCs/>
                 <w:noProof/>
               </w:rPr>
-              <w:t>14</w:t>
+              <w:t>4</w:t>
             </w:r>
             <w:r>
               <w:rPr>
@@ -9633,7 +9648,7 @@
   <w:style w:type="paragraph" w:default="1" w:styleId="Normal">
     <w:name w:val="Normal"/>
     <w:qFormat/>
-    <w:rsid w:val="005C6262"/>
+    <w:rsid w:val="008E61B0"/>
   </w:style>
   <w:style w:type="paragraph" w:styleId="Heading1">
     <w:name w:val="heading 1"/>
@@ -9773,7 +9788,7 @@
     <w:uiPriority w:val="1"/>
     <w:semiHidden/>
     <w:unhideWhenUsed/>
-    <w:rsid w:val="005C6262"/>
+    <w:rsid w:val="008E61B0"/>
   </w:style>
   <w:style w:type="table" w:default="1" w:styleId="TableNormal">
     <w:name w:val="Normal Table"/>
@@ -9795,7 +9810,7 @@
     <w:uiPriority w:val="99"/>
     <w:semiHidden/>
     <w:unhideWhenUsed/>
-    <w:rsid w:val="005C6262"/>
+    <w:rsid w:val="008E61B0"/>
   </w:style>
   <w:style w:type="paragraph" w:styleId="ListParagraph">
     <w:name w:val="List Paragraph"/>
@@ -10583,7 +10598,7 @@
 </file>
 
 <file path=customXml/itemProps1.xml><?xml version="1.0" encoding="utf-8"?>
-<ds:datastoreItem xmlns:ds="http://schemas.openxmlformats.org/officeDocument/2006/customXml" ds:itemID="{3F17EAE5-715D-4949-A39B-A14B4D041EAB}">
+<ds:datastoreItem xmlns:ds="http://schemas.openxmlformats.org/officeDocument/2006/customXml" ds:itemID="{72FDF519-D983-45DD-9F54-56D50D0DB9CF}">
   <ds:schemaRefs>
     <ds:schemaRef ds:uri="http://schemas.openxmlformats.org/officeDocument/2006/bibliography"/>
   </ds:schemaRefs>

</xml_diff>

<commit_message>
Updates prior to WW50 class. All projects and manuals modified for Wiced Studio 4.0 and other changes from pilot class.
</commit_message>
<xml_diff>
--- a/labmanual/WA101-01-Survey.docx
+++ b/labmanual/WA101-01-Survey.docx
@@ -38,7 +38,13 @@
         <w:t xml:space="preserve">ld understand a top level view of </w:t>
       </w:r>
       <w:r>
-        <w:t>all of the components of the WICED ecosystem including the chips, modules, software, documentation, support infrastructure and development kits.  You should have WICED install</w:t>
+        <w:t xml:space="preserve">all of the components of the WICED ecosystem including the chips, modules, software, documentation, support infrastructure and development kits.  You should have WICED </w:t>
+      </w:r>
+      <w:r>
+        <w:t xml:space="preserve">studio </w:t>
+      </w:r>
+      <w:r>
+        <w:t>install</w:t>
       </w:r>
       <w:r>
         <w:t>ed and working on your computer</w:t>
@@ -58,10 +64,7 @@
         <w:t>Time</w:t>
       </w:r>
       <w:r>
-        <w:t>: 2</w:t>
-      </w:r>
-      <w:r>
-        <w:t xml:space="preserve"> Hours</w:t>
+        <w:t>: 1 Hour</w:t>
       </w:r>
     </w:p>
     <w:p>
@@ -83,7 +86,10 @@
         <w:t xml:space="preserve">WICED </w:t>
       </w:r>
       <w:r>
-        <w:t>WiFi SDK</w:t>
+        <w:t>Studio</w:t>
+      </w:r>
+      <w:r>
+        <w:t xml:space="preserve"> SDK</w:t>
       </w:r>
     </w:p>
     <w:p>
@@ -91,70 +97,30 @@
         <w:pStyle w:val="Heading4"/>
       </w:pPr>
       <w:r>
-        <w:t>Eclipse</w:t>
-      </w:r>
-    </w:p>
-    <w:p>
-      <w:r>
-        <w:t xml:space="preserve">The WICED WiFi SDK is based on Eclipse. Currently, the IDE is different for WiFi and Bluetooth although both are based on Eclipse. We will be using the WiFi SDK version 3.7.0-3. </w:t>
-      </w:r>
-      <w:r>
-        <w:t>S</w:t>
-      </w:r>
-      <w:r>
-        <w:t>tarting with WICED Studio 4.0, there will be a single IDE for both WiFi and Bluetooth.</w:t>
-      </w:r>
-    </w:p>
-    <w:p>
-      <w:r>
-        <w:t xml:space="preserve">The Eclipse software is by default installed in </w:t>
+        <w:t>First Look</w:t>
+      </w:r>
+    </w:p>
+    <w:p>
+      <w:r>
+        <w:t xml:space="preserve">The WICED </w:t>
+      </w:r>
+      <w:r>
+        <w:t>software tool is called “WICED Studio”</w:t>
+      </w:r>
+      <w:r>
+        <w:t xml:space="preserve"> and it is based on Eclipse</w:t>
+      </w:r>
+      <w:r>
+        <w:t xml:space="preserve">. When you install it, you will be asked for which platform you want to use. We will use </w:t>
       </w:r>
       <w:r>
         <w:rPr>
           <w:i/>
         </w:rPr>
-        <w:t>C:\Program Files (x86)\WICED</w:t>
-      </w:r>
-      <w:r>
-        <w:t xml:space="preserve">, but the actual SDK </w:t>
-      </w:r>
-      <w:r>
-        <w:t>workspace</w:t>
-      </w:r>
-      <w:r>
-        <w:t xml:space="preserve"> will be located in </w:t>
-      </w:r>
-      <w:r>
-        <w:rPr>
-          <w:i/>
-        </w:rPr>
-        <w:t>C:\Users\&lt;UserName&gt;\My Documents\WICED</w:t>
-      </w:r>
-      <w:r>
-        <w:rPr>
-          <w:i/>
-        </w:rPr>
-        <w:t>\WICED-SDK-&lt;version&gt;</w:t>
-      </w:r>
-      <w:r>
-        <w:rPr>
-          <w:i/>
-        </w:rPr>
-        <w:t>\WICED-SDK</w:t>
-      </w:r>
-      <w:r>
-        <w:t xml:space="preserve">. </w:t>
-      </w:r>
-      <w:r>
-        <w:t>This is where you will typically create your projects.</w:t>
-      </w:r>
-      <w:r>
-        <w:t xml:space="preserve"> Note that a new set of SDK files is created for each version of the SDK so if you install a newer version your projects will still be available in the old location – you have to copy them over manually if you want to access them in the new SDK.</w:t>
-      </w:r>
-    </w:p>
-    <w:p>
-      <w:r>
-        <w:t>Once installed, the SDK will show up in Windows under Start &gt; All Programs &gt; Broadcom &gt; WICED IDE. When you first open the program, you will see a window that looks like this:</w:t>
+        <w:t>43xxx_WiFi</w:t>
+      </w:r>
+      <w:r>
+        <w:t xml:space="preserve"> for this class, but if you used a different selection don’t worry – you can change it easily from inside the tool as we will show you later.</w:t>
       </w:r>
     </w:p>
     <w:p>
@@ -165,12 +131,85 @@
         <w:rPr>
           <w:noProof/>
         </w:rPr>
-        <w:lastRenderedPageBreak/>
+        <mc:AlternateContent>
+          <mc:Choice Requires="wps">
+            <w:drawing>
+              <wp:anchor distT="0" distB="0" distL="114300" distR="114300" simplePos="0" relativeHeight="251666432" behindDoc="0" locked="0" layoutInCell="1" allowOverlap="1" wp14:anchorId="2C4F4ED7" wp14:editId="4D240D66">
+                <wp:simplePos x="0" y="0"/>
+                <wp:positionH relativeFrom="column">
+                  <wp:posOffset>2538484</wp:posOffset>
+                </wp:positionH>
+                <wp:positionV relativeFrom="paragraph">
+                  <wp:posOffset>1643740</wp:posOffset>
+                </wp:positionV>
+                <wp:extent cx="661916" cy="122830"/>
+                <wp:effectExtent l="19050" t="19050" r="24130" b="10795"/>
+                <wp:wrapNone/>
+                <wp:docPr id="17" name="Rectangle 17"/>
+                <wp:cNvGraphicFramePr/>
+                <a:graphic xmlns:a="http://schemas.openxmlformats.org/drawingml/2006/main">
+                  <a:graphicData uri="http://schemas.microsoft.com/office/word/2010/wordprocessingShape">
+                    <wps:wsp>
+                      <wps:cNvSpPr/>
+                      <wps:spPr>
+                        <a:xfrm>
+                          <a:off x="0" y="0"/>
+                          <a:ext cx="661916" cy="122830"/>
+                        </a:xfrm>
+                        <a:prstGeom prst="rect">
+                          <a:avLst/>
+                        </a:prstGeom>
+                        <a:noFill/>
+                        <a:ln w="28575">
+                          <a:solidFill>
+                            <a:srgbClr val="FF0000"/>
+                          </a:solidFill>
+                        </a:ln>
+                      </wps:spPr>
+                      <wps:style>
+                        <a:lnRef idx="2">
+                          <a:schemeClr val="accent1">
+                            <a:shade val="50000"/>
+                          </a:schemeClr>
+                        </a:lnRef>
+                        <a:fillRef idx="1">
+                          <a:schemeClr val="accent1"/>
+                        </a:fillRef>
+                        <a:effectRef idx="0">
+                          <a:schemeClr val="accent1"/>
+                        </a:effectRef>
+                        <a:fontRef idx="minor">
+                          <a:schemeClr val="lt1"/>
+                        </a:fontRef>
+                      </wps:style>
+                      <wps:bodyPr rot="0" spcFirstLastPara="0" vertOverflow="overflow" horzOverflow="overflow" vert="horz" wrap="square" lIns="91440" tIns="45720" rIns="91440" bIns="45720" numCol="1" spcCol="0" rtlCol="0" fromWordArt="0" anchor="ctr" anchorCtr="0" forceAA="0" compatLnSpc="1">
+                        <a:prstTxWarp prst="textNoShape">
+                          <a:avLst/>
+                        </a:prstTxWarp>
+                        <a:noAutofit/>
+                      </wps:bodyPr>
+                    </wps:wsp>
+                  </a:graphicData>
+                </a:graphic>
+              </wp:anchor>
+            </w:drawing>
+          </mc:Choice>
+          <mc:Fallback>
+            <w:pict>
+              <v:rect w14:anchorId="5DA1AF21" id="Rectangle 17" o:spid="_x0000_s1026" style="position:absolute;margin-left:199.9pt;margin-top:129.45pt;width:52.1pt;height:9.65pt;z-index:251666432;visibility:visible;mso-wrap-style:square;mso-wrap-distance-left:9pt;mso-wrap-distance-top:0;mso-wrap-distance-right:9pt;mso-wrap-distance-bottom:0;mso-position-horizontal:absolute;mso-position-horizontal-relative:text;mso-position-vertical:absolute;mso-position-vertical-relative:text;v-text-anchor:middle" o:gfxdata="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" filled="f" strokecolor="red" strokeweight="2.25pt"/>
+            </w:pict>
+          </mc:Fallback>
+        </mc:AlternateContent>
+      </w:r>
+      <w:r>
+        <w:rPr>
+          <w:noProof/>
+        </w:rPr>
         <w:drawing>
-          <wp:inline distT="0" distB="0" distL="0" distR="0" wp14:anchorId="283E36E9" wp14:editId="6D74EFCC">
-            <wp:extent cx="4340351" cy="3255264"/>
-            <wp:effectExtent l="0" t="0" r="3175" b="2540"/>
-            <wp:docPr id="1" name="Picture 1"/>
+          <wp:inline distT="0" distB="0" distL="0" distR="0" wp14:anchorId="3E85480F" wp14:editId="17255E6A">
+            <wp:extent cx="3268672" cy="2360999"/>
+            <wp:effectExtent l="0" t="0" r="8255" b="1270"/>
+            <wp:docPr id="16" name="Picture 16"/>
             <wp:cNvGraphicFramePr>
               <a:graphicFrameLocks xmlns:a="http://schemas.openxmlformats.org/drawingml/2006/main" noChangeAspect="1"/>
             </wp:cNvGraphicFramePr>
@@ -190,7 +229,7 @@
                   <pic:spPr>
                     <a:xfrm>
                       <a:off x="0" y="0"/>
-                      <a:ext cx="4363630" cy="3272723"/>
+                      <a:ext cx="3279336" cy="2368702"/>
                     </a:xfrm>
                     <a:prstGeom prst="rect">
                       <a:avLst/>
@@ -204,188 +243,88 @@
       </w:r>
     </w:p>
     <w:p>
-      <w:pPr>
-        <w:keepNext/>
-      </w:pPr>
-      <w:r>
-        <w:t>The major windows are:</w:t>
-      </w:r>
-    </w:p>
-    <w:p>
-      <w:pPr>
-        <w:pStyle w:val="ListParagraph"/>
-        <w:numPr>
-          <w:ilvl w:val="0"/>
-          <w:numId w:val="25"/>
-        </w:numPr>
-      </w:pPr>
-      <w:r>
-        <w:t xml:space="preserve">File </w:t>
-      </w:r>
-      <w:r>
-        <w:t>Editor</w:t>
-      </w:r>
-    </w:p>
-    <w:p>
-      <w:pPr>
-        <w:pStyle w:val="ListParagraph"/>
-        <w:numPr>
-          <w:ilvl w:val="0"/>
-          <w:numId w:val="25"/>
-        </w:numPr>
-      </w:pPr>
-      <w:r>
-        <w:t>Project Explorer</w:t>
-      </w:r>
-    </w:p>
-    <w:p>
-      <w:pPr>
-        <w:pStyle w:val="ListParagraph"/>
-        <w:numPr>
-          <w:ilvl w:val="0"/>
-          <w:numId w:val="25"/>
-        </w:numPr>
-      </w:pPr>
-      <w:r>
-        <w:t>Make Target</w:t>
-      </w:r>
-    </w:p>
-    <w:p>
-      <w:pPr>
-        <w:pStyle w:val="ListParagraph"/>
-        <w:numPr>
-          <w:ilvl w:val="0"/>
-          <w:numId w:val="25"/>
-        </w:numPr>
-      </w:pPr>
-      <w:r>
-        <w:t>Console</w:t>
-      </w:r>
-    </w:p>
-    <w:p>
-      <w:pPr>
-        <w:pStyle w:val="ListParagraph"/>
-        <w:numPr>
-          <w:ilvl w:val="0"/>
-          <w:numId w:val="25"/>
-        </w:numPr>
-      </w:pPr>
-      <w:r>
-        <w:t>Help</w:t>
-      </w:r>
-    </w:p>
-    <w:p>
-      <w:r>
-        <w:t>If you close a window unintentionally, you can restore the original set of windows using the following procedure:</w:t>
-      </w:r>
-    </w:p>
-    <w:p>
-      <w:pPr>
-        <w:pStyle w:val="ListParagraph"/>
-        <w:numPr>
-          <w:ilvl w:val="0"/>
-          <w:numId w:val="26"/>
-        </w:numPr>
-      </w:pPr>
-      <w:r>
-        <w:t xml:space="preserve">Select </w:t>
-      </w:r>
-      <w:r>
-        <w:t>Window &gt; Reset Perspective</w:t>
-      </w:r>
-    </w:p>
-    <w:p>
-      <w:pPr>
-        <w:pStyle w:val="ListParagraph"/>
-        <w:numPr>
-          <w:ilvl w:val="1"/>
-          <w:numId w:val="26"/>
-        </w:numPr>
-      </w:pPr>
-      <w:r>
-        <w:t xml:space="preserve">Note: the perspective shown is </w:t>
+      <w:r>
+        <w:t xml:space="preserve">The Eclipse IDE is installed by default in </w:t>
       </w:r>
       <w:r>
         <w:rPr>
           <w:i/>
         </w:rPr>
-        <w:t>C/C++</w:t>
+        <w:t>C:\Users\&lt;UserName&gt;\AppData\Local\WICED</w:t>
+      </w:r>
+      <w:r>
+        <w:t xml:space="preserve"> but </w:t>
+      </w:r>
+      <w:r>
+        <w:t>t</w:t>
+      </w:r>
+      <w:r>
+        <w:t xml:space="preserve">he SDK </w:t>
+      </w:r>
+      <w:r>
+        <w:t>workspace</w:t>
+      </w:r>
+      <w:r>
+        <w:t xml:space="preserve"> will be </w:t>
+      </w:r>
+      <w:r>
+        <w:t>installed</w:t>
+      </w:r>
+      <w:r>
+        <w:t xml:space="preserve"> </w:t>
+      </w:r>
+      <w:r>
+        <w:t xml:space="preserve">by default </w:t>
+      </w:r>
+      <w:r>
+        <w:t xml:space="preserve">in </w:t>
       </w:r>
       <w:r>
         <w:rPr>
           <w:i/>
         </w:rPr>
-        <w:t>.</w:t>
-      </w:r>
-      <w:r>
-        <w:t xml:space="preserve"> You can open other perspectives by clicking the icon near the top right corner of the screen or by using Window &gt; Open perspective.</w:t>
-      </w:r>
-    </w:p>
-    <w:p>
-      <w:pPr>
-        <w:pStyle w:val="ListParagraph"/>
-        <w:numPr>
-          <w:ilvl w:val="0"/>
-          <w:numId w:val="26"/>
-        </w:numPr>
-      </w:pPr>
-      <w:r>
-        <w:t>Click on the Make Target tab in the upper right window</w:t>
-      </w:r>
-    </w:p>
-    <w:p>
-      <w:pPr>
-        <w:pStyle w:val="ListParagraph"/>
-        <w:numPr>
-          <w:ilvl w:val="0"/>
-          <w:numId w:val="26"/>
-        </w:numPr>
-      </w:pPr>
-      <w:r>
-        <w:t>Click on the Console tab in the bottom window</w:t>
-      </w:r>
-    </w:p>
-    <w:p>
-      <w:pPr>
-        <w:pStyle w:val="ListParagraph"/>
-        <w:numPr>
-          <w:ilvl w:val="0"/>
-          <w:numId w:val="26"/>
-        </w:numPr>
-      </w:pPr>
-      <w:r>
-        <w:t xml:space="preserve">Select </w:t>
-      </w:r>
-      <w:r>
-        <w:t>Window &gt; Show View &gt; Other… &gt; Help &gt; Help</w:t>
-      </w:r>
-    </w:p>
-    <w:p>
-      <w:pPr>
-        <w:pStyle w:val="ListParagraph"/>
-        <w:numPr>
-          <w:ilvl w:val="0"/>
-          <w:numId w:val="26"/>
-        </w:numPr>
-      </w:pPr>
-      <w:r>
-        <w:t>Drag the Help tab to the right to dock it to the side of the Output area</w:t>
-      </w:r>
-    </w:p>
-    <w:p>
-      <w:pPr>
-        <w:pStyle w:val="Heading4"/>
-      </w:pPr>
-      <w:r>
-        <w:t>Project Explorer</w:t>
-      </w:r>
-    </w:p>
-    <w:p>
-      <w:r>
-        <w:t>If you expand WICED-SDK from the Project Explorer wi</w:t>
-      </w:r>
-      <w:r>
-        <w:t xml:space="preserve">ndow you will see the following: </w:t>
+        <w:t>C:\Users\&lt;UserName&gt;\My Documents\WICED</w:t>
+      </w:r>
+      <w:r>
+        <w:rPr>
+          <w:i/>
+        </w:rPr>
+        <w:t>\WICED-</w:t>
+      </w:r>
+      <w:r>
+        <w:rPr>
+          <w:i/>
+        </w:rPr>
+        <w:t>Studio</w:t>
+      </w:r>
+      <w:r>
+        <w:rPr>
+          <w:i/>
+        </w:rPr>
+        <w:t>-&lt;version&gt;</w:t>
+      </w:r>
+      <w:r>
+        <w:t xml:space="preserve">. </w:t>
+      </w:r>
+      <w:r>
+        <w:t>The SDK workspace</w:t>
+      </w:r>
+      <w:r>
+        <w:t xml:space="preserve"> is where you will typically create your projects.</w:t>
+      </w:r>
+      <w:r>
+        <w:t xml:space="preserve"> Note that a new set of SDK files is created for each version of the SDK so if you install a newer version your projects will still be available in the old location – you have to copy them over manually if you want to access them in the new SDK.</w:t>
+      </w:r>
+    </w:p>
+    <w:p>
+      <w:r>
+        <w:t xml:space="preserve">Once installed, the SDK will show up in Windows under Start &gt; All Programs &gt; </w:t>
+      </w:r>
+      <w:r>
+        <w:t>Cypress &gt; WICED-Studio</w:t>
+      </w:r>
+      <w:r>
+        <w:t>. When you first open the program, you will see a window that looks like this:</w:t>
       </w:r>
     </w:p>
     <w:p>
@@ -398,10 +337,10 @@
         </w:rPr>
         <w:lastRenderedPageBreak/>
         <w:drawing>
-          <wp:inline distT="0" distB="0" distL="0" distR="0" wp14:anchorId="11369B86" wp14:editId="60FBA90B">
-            <wp:extent cx="2029996" cy="2812995"/>
-            <wp:effectExtent l="0" t="0" r="8890" b="6985"/>
-            <wp:docPr id="2" name="Picture 2"/>
+          <wp:inline distT="0" distB="0" distL="0" distR="0" wp14:anchorId="43EC59B3" wp14:editId="75036DA2">
+            <wp:extent cx="5943600" cy="4457700"/>
+            <wp:effectExtent l="0" t="0" r="0" b="0"/>
+            <wp:docPr id="1" name="Picture 1"/>
             <wp:cNvGraphicFramePr>
               <a:graphicFrameLocks xmlns:a="http://schemas.openxmlformats.org/drawingml/2006/main" noChangeAspect="1"/>
             </wp:cNvGraphicFramePr>
@@ -421,7 +360,7 @@
                   <pic:spPr>
                     <a:xfrm>
                       <a:off x="0" y="0"/>
-                      <a:ext cx="2039127" cy="2825649"/>
+                      <a:ext cx="5943600" cy="4457700"/>
                     </a:xfrm>
                     <a:prstGeom prst="rect">
                       <a:avLst/>
@@ -435,77 +374,93 @@
       </w:r>
     </w:p>
     <w:p>
-      <w:r>
-        <w:t>Note: you can a</w:t>
-      </w:r>
-      <w:r>
-        <w:t>ccess these files from Windows E</w:t>
-      </w:r>
-      <w:r>
-        <w:t xml:space="preserve">xplorer at: </w:t>
+      <w:pPr>
+        <w:keepNext/>
+      </w:pPr>
+      <w:r>
+        <w:t>The major windows are:</w:t>
+      </w:r>
+    </w:p>
+    <w:p>
+      <w:pPr>
+        <w:pStyle w:val="ListParagraph"/>
+        <w:numPr>
+          <w:ilvl w:val="0"/>
+          <w:numId w:val="25"/>
+        </w:numPr>
+      </w:pPr>
+      <w:r>
+        <w:t xml:space="preserve">File </w:t>
+      </w:r>
+      <w:r>
+        <w:t>Editor</w:t>
+      </w:r>
+    </w:p>
+    <w:p>
+      <w:pPr>
+        <w:pStyle w:val="ListParagraph"/>
+        <w:numPr>
+          <w:ilvl w:val="0"/>
+          <w:numId w:val="25"/>
+        </w:numPr>
+      </w:pPr>
+      <w:r>
+        <w:t>Project Explorer</w:t>
+      </w:r>
+    </w:p>
+    <w:p>
+      <w:pPr>
+        <w:pStyle w:val="ListParagraph"/>
+        <w:numPr>
+          <w:ilvl w:val="0"/>
+          <w:numId w:val="25"/>
+        </w:numPr>
+      </w:pPr>
+      <w:r>
+        <w:t>Make Target</w:t>
+      </w:r>
+    </w:p>
+    <w:p>
+      <w:pPr>
+        <w:pStyle w:val="ListParagraph"/>
+        <w:numPr>
+          <w:ilvl w:val="0"/>
+          <w:numId w:val="25"/>
+        </w:numPr>
+      </w:pPr>
+      <w:r>
+        <w:t>Console</w:t>
+      </w:r>
+    </w:p>
+    <w:p>
+      <w:pPr>
+        <w:pStyle w:val="ListParagraph"/>
+        <w:numPr>
+          <w:ilvl w:val="0"/>
+          <w:numId w:val="25"/>
+        </w:numPr>
+      </w:pPr>
+      <w:r>
+        <w:t>Help</w:t>
+      </w:r>
+    </w:p>
+    <w:p>
+      <w:r>
+        <w:t xml:space="preserve">The platform selection is shown inside a red box in the figure above. Use that dropdown if you need to change the platform. For this class we will be using </w:t>
       </w:r>
       <w:r>
         <w:rPr>
           <w:i/>
         </w:rPr>
-        <w:t>C:\Users\&lt;UserName&gt;\My Documents\WICED\WICED-SDK-&lt;version&gt;\WICED-SDK</w:t>
-      </w:r>
-    </w:p>
-    <w:p>
-      <w:r>
-        <w:t>The README.txt file provides basic information about the SDK. This file is open by default in the editor window when the SDK is first opened. Other folders of interest in the Project Explorer are:</w:t>
-      </w:r>
-    </w:p>
-    <w:p>
-      <w:pPr>
-        <w:pStyle w:val="Heading5"/>
-      </w:pPr>
-      <w:r>
-        <w:t>App</w:t>
-      </w:r>
-      <w:r>
-        <w:t>s</w:t>
-      </w:r>
-    </w:p>
-    <w:p>
-      <w:r>
-        <w:t xml:space="preserve">The apps </w:t>
-      </w:r>
-      <w:r>
-        <w:t>folder</w:t>
-      </w:r>
-      <w:r>
-        <w:t xml:space="preserve"> is where </w:t>
-      </w:r>
-      <w:r>
-        <w:t xml:space="preserve">all of </w:t>
-      </w:r>
-      <w:r>
-        <w:t xml:space="preserve">the </w:t>
-      </w:r>
-      <w:r>
-        <w:t>example</w:t>
-      </w:r>
-      <w:r>
-        <w:t xml:space="preserve"> </w:t>
-      </w:r>
-      <w:r>
-        <w:t>projects reside</w:t>
-      </w:r>
-      <w:r>
-        <w:t xml:space="preserve"> as well as your project</w:t>
-      </w:r>
-      <w:r>
-        <w:t xml:space="preserve">. The SDK includes a wealth of example projects. These are broken into </w:t>
-      </w:r>
-      <w:r>
-        <w:t xml:space="preserve">categories by </w:t>
-      </w:r>
-      <w:r>
-        <w:t xml:space="preserve">folder </w:t>
-      </w:r>
-      <w:r>
-        <w:t>name. A few of the useful ones are:</w:t>
+        <w:t>43xxx_Wi-Fi</w:t>
+      </w:r>
+      <w:r>
+        <w:t>.</w:t>
+      </w:r>
+    </w:p>
+    <w:p>
+      <w:r>
+        <w:t>If you close a window unintentionally, you can restore the original set of windows using the following procedure:</w:t>
       </w:r>
     </w:p>
     <w:p>
@@ -513,11 +468,14 @@
         <w:pStyle w:val="ListParagraph"/>
         <w:numPr>
           <w:ilvl w:val="0"/>
-          <w:numId w:val="27"/>
+          <w:numId w:val="26"/>
         </w:numPr>
       </w:pPr>
       <w:r>
-        <w:t>Snip: These are short examples that typically demonstrate one feature such as how to use GPIOs, or how to scan for WiFi networks.</w:t>
+        <w:t xml:space="preserve">Select </w:t>
+      </w:r>
+      <w:r>
+        <w:t>Window &gt; Reset Perspective</w:t>
       </w:r>
     </w:p>
     <w:p>
@@ -525,37 +483,26 @@
         <w:pStyle w:val="ListParagraph"/>
         <w:numPr>
           <w:ilvl w:val="1"/>
-          <w:numId w:val="27"/>
+          <w:numId w:val="26"/>
         </w:numPr>
       </w:pPr>
-      <w:proofErr w:type="spellStart"/>
-      <w:proofErr w:type="gramStart"/>
-      <w:r>
-        <w:t>snip.gpio</w:t>
-      </w:r>
-      <w:proofErr w:type="spellEnd"/>
-      <w:proofErr w:type="gramEnd"/>
-      <w:r>
-        <w:t xml:space="preserve"> demonstrates reading buttons and blinking LEDs.</w:t>
-      </w:r>
-    </w:p>
-    <w:p>
-      <w:pPr>
-        <w:pStyle w:val="ListParagraph"/>
-        <w:numPr>
-          <w:ilvl w:val="1"/>
-          <w:numId w:val="27"/>
-        </w:numPr>
-      </w:pPr>
-      <w:proofErr w:type="spellStart"/>
-      <w:proofErr w:type="gramStart"/>
-      <w:r>
-        <w:t>snip.scan</w:t>
-      </w:r>
-      <w:proofErr w:type="spellEnd"/>
-      <w:proofErr w:type="gramEnd"/>
-      <w:r>
-        <w:t xml:space="preserve"> will scan for WiFi access points every 5 seconds and will display the results to a terminal window.</w:t>
+      <w:r>
+        <w:t xml:space="preserve">Note: the perspective shown is </w:t>
+      </w:r>
+      <w:r>
+        <w:rPr>
+          <w:i/>
+        </w:rPr>
+        <w:t>C/C++</w:t>
+      </w:r>
+      <w:r>
+        <w:rPr>
+          <w:i/>
+        </w:rPr>
+        <w:t>.</w:t>
+      </w:r>
+      <w:r>
+        <w:t xml:space="preserve"> You can open other perspectives by clicking the icon near the top right corner of the screen or by using Window &gt; Open perspective.</w:t>
       </w:r>
     </w:p>
     <w:p>
@@ -563,17 +510,11 @@
         <w:pStyle w:val="ListParagraph"/>
         <w:numPr>
           <w:ilvl w:val="0"/>
-          <w:numId w:val="27"/>
+          <w:numId w:val="26"/>
         </w:numPr>
       </w:pPr>
       <w:r>
-        <w:t>Demo: These are more complex, complete demonstrations such as a Bluetooth to WiFi Bridge, or temperat</w:t>
-      </w:r>
-      <w:r>
-        <w:t>ur</w:t>
-      </w:r>
-      <w:r>
-        <w:t>e control and report application.</w:t>
+        <w:t>Click on the Make Target tab in the upper right window</w:t>
       </w:r>
     </w:p>
     <w:p>
@@ -581,68 +522,83 @@
         <w:pStyle w:val="ListParagraph"/>
         <w:numPr>
           <w:ilvl w:val="0"/>
-          <w:numId w:val="27"/>
+          <w:numId w:val="26"/>
         </w:numPr>
       </w:pPr>
       <w:r>
-        <w:t>Test: These are test and utility programs such as a console that allows you to scan for and connect to WiFi access points.</w:t>
+        <w:t xml:space="preserve">Click on the Console tab in the bottom </w:t>
+      </w:r>
+      <w:r>
+        <w:t xml:space="preserve">center </w:t>
+      </w:r>
+      <w:r>
+        <w:t>window</w:t>
       </w:r>
     </w:p>
     <w:p>
       <w:pPr>
         <w:pStyle w:val="ListParagraph"/>
         <w:numPr>
-          <w:ilvl w:val="1"/>
-          <w:numId w:val="27"/>
+          <w:ilvl w:val="0"/>
+          <w:numId w:val="26"/>
         </w:numPr>
       </w:pPr>
-      <w:proofErr w:type="spellStart"/>
-      <w:proofErr w:type="gramStart"/>
-      <w:r>
-        <w:t>test.console</w:t>
-      </w:r>
-      <w:proofErr w:type="spellEnd"/>
-      <w:proofErr w:type="gramEnd"/>
-      <w:r>
-        <w:t xml:space="preserve"> will provide a console application on a terminal window. Type “help” in the console for a list of all supported commands.</w:t>
-      </w:r>
-    </w:p>
-    <w:p>
-      <w:pPr>
-        <w:pStyle w:val="Heading5"/>
-      </w:pPr>
-      <w:r>
-        <w:t>Doc</w:t>
-      </w:r>
-    </w:p>
-    <w:p>
-      <w:r>
-        <w:t xml:space="preserve">The doc </w:t>
-      </w:r>
-      <w:r>
-        <w:t xml:space="preserve">folder </w:t>
-      </w:r>
-      <w:r>
-        <w:t xml:space="preserve">contains various documentation. Of particular interest is the </w:t>
-      </w:r>
-      <w:r>
-        <w:t>API.html</w:t>
-      </w:r>
-      <w:r>
-        <w:t xml:space="preserve"> file which documents all of the WICED API functions. It is usually easier to use that file if you open it in a web browser of your choice rather than from inside the SDK. The </w:t>
-      </w:r>
-      <w:r>
-        <w:t xml:space="preserve">first window you will see when you open </w:t>
-      </w:r>
+      <w:r>
+        <w:t>Select Window &gt; Show View &gt; Make Target</w:t>
+      </w:r>
+    </w:p>
+    <w:p>
+      <w:pPr>
+        <w:pStyle w:val="ListParagraph"/>
+        <w:numPr>
+          <w:ilvl w:val="0"/>
+          <w:numId w:val="26"/>
+        </w:numPr>
+      </w:pPr>
+      <w:r>
+        <w:t xml:space="preserve">Select </w:t>
+      </w:r>
+      <w:r>
+        <w:t>Window &gt; Show View &gt; Other… &gt; Help &gt; Help</w:t>
+      </w:r>
+    </w:p>
+    <w:p>
+      <w:pPr>
+        <w:pStyle w:val="ListParagraph"/>
+        <w:numPr>
+          <w:ilvl w:val="0"/>
+          <w:numId w:val="26"/>
+        </w:numPr>
+      </w:pPr>
       <w:r>
         <w:lastRenderedPageBreak/>
-        <w:t>the API.html file is shown below.</w:t>
-      </w:r>
-      <w:r>
-        <w:t xml:space="preserve"> Note that there are some broken links in the file – some of these files are actually available directly in the doc directory with different names.</w:t>
-      </w:r>
-      <w:bookmarkStart w:id="0" w:name="_GoBack"/>
-      <w:bookmarkEnd w:id="0"/>
+        <w:t xml:space="preserve">Drag </w:t>
+      </w:r>
+      <w:r>
+        <w:t>window edges or window tabs around as desired.</w:t>
+      </w:r>
+    </w:p>
+    <w:p>
+      <w:pPr>
+        <w:pStyle w:val="Heading4"/>
+      </w:pPr>
+      <w:r>
+        <w:t>Project Explorer</w:t>
+      </w:r>
+    </w:p>
+    <w:p>
+      <w:r>
+        <w:t xml:space="preserve">If you expand </w:t>
+      </w:r>
+      <w:r>
+        <w:t>43xxx_Wi-Fi</w:t>
+      </w:r>
+      <w:r>
+        <w:t xml:space="preserve"> from the Project Explorer wi</w:t>
+      </w:r>
+      <w:r>
+        <w:t xml:space="preserve">ndow you will see the following: </w:t>
+      </w:r>
     </w:p>
     <w:p>
       <w:pPr>
@@ -653,10 +609,10 @@
           <w:noProof/>
         </w:rPr>
         <w:drawing>
-          <wp:inline distT="0" distB="0" distL="0" distR="0" wp14:anchorId="4065301D" wp14:editId="19C81E3F">
-            <wp:extent cx="4414810" cy="3404027"/>
-            <wp:effectExtent l="0" t="0" r="5080" b="6350"/>
-            <wp:docPr id="3" name="Picture 3"/>
+          <wp:inline distT="0" distB="0" distL="0" distR="0" wp14:anchorId="67DAF922" wp14:editId="12B1091B">
+            <wp:extent cx="1720824" cy="2422579"/>
+            <wp:effectExtent l="0" t="0" r="0" b="0"/>
+            <wp:docPr id="19" name="Picture 19"/>
             <wp:cNvGraphicFramePr>
               <a:graphicFrameLocks xmlns:a="http://schemas.openxmlformats.org/drawingml/2006/main" noChangeAspect="1"/>
             </wp:cNvGraphicFramePr>
@@ -676,7 +632,7 @@
                   <pic:spPr>
                     <a:xfrm>
                       <a:off x="0" y="0"/>
-                      <a:ext cx="4425856" cy="3412544"/>
+                      <a:ext cx="1728030" cy="2432724"/>
                     </a:xfrm>
                     <a:prstGeom prst="rect">
                       <a:avLst/>
@@ -690,148 +646,240 @@
       </w:r>
     </w:p>
     <w:p>
-      <w:pPr>
-        <w:pStyle w:val="Heading5"/>
-      </w:pPr>
-      <w:r>
-        <w:t>Platform</w:t>
-      </w:r>
-      <w:r>
-        <w:t>s</w:t>
-      </w:r>
-    </w:p>
-    <w:p>
-      <w:r>
-        <w:t xml:space="preserve">The platforms </w:t>
-      </w:r>
-      <w:r>
-        <w:t xml:space="preserve">folder </w:t>
-      </w:r>
-      <w:r>
-        <w:t xml:space="preserve">contains information on </w:t>
-      </w:r>
-      <w:r>
-        <w:t xml:space="preserve">the </w:t>
-      </w:r>
-      <w:r>
-        <w:t xml:space="preserve">kit (i.e. hardware platform). These files are necessary in order to program a given project into the hardware you are using. </w:t>
-      </w:r>
-      <w:r>
-        <w:t>That is, the platform name provided in the make target must match one of the platforms in the platforms folder.</w:t>
-      </w:r>
-      <w:r>
-        <w:t xml:space="preserve">  </w:t>
-      </w:r>
-      <w:r>
-        <w:t xml:space="preserve">In our case, the kit we are using is called BCM94343W_AVN. That isn’t installed by default so we will have to copy in the platform files before using it. You can even create platform files for custom hardware that you design. We’ll discuss the platforms </w:t>
-      </w:r>
-      <w:r>
-        <w:t xml:space="preserve">folder </w:t>
-      </w:r>
-      <w:r>
-        <w:t>in more detail in chapter 2.</w:t>
-      </w:r>
-    </w:p>
-    <w:p>
-      <w:pPr>
-        <w:pStyle w:val="Heading5"/>
-      </w:pPr>
-      <w:r>
-        <w:t>Libraries</w:t>
-      </w:r>
-    </w:p>
-    <w:p>
-      <w:r>
-        <w:t xml:space="preserve">The libraries </w:t>
-      </w:r>
-      <w:r>
-        <w:t xml:space="preserve">folder </w:t>
-      </w:r>
-      <w:r>
-        <w:t xml:space="preserve">contains </w:t>
-      </w:r>
-      <w:r>
-        <w:t xml:space="preserve">various </w:t>
-      </w:r>
-      <w:r>
-        <w:t>sets of library function files. For example, there are libraries for working with file systems (in the filesystems folder) and for using U8G graphics LCDs (in the graphics folder). We will discuss the libraries folder in more detail in chapter 4.</w:t>
-      </w:r>
-    </w:p>
-    <w:p>
-      <w:pPr>
-        <w:pStyle w:val="Heading5"/>
-      </w:pPr>
-      <w:r>
-        <w:t>Resources</w:t>
-      </w:r>
-    </w:p>
-    <w:p>
-      <w:r>
-        <w:t xml:space="preserve">The resources folder is where you store files that are required by your application. For example, if your application contains a web server, the html files for the server would be in the resources folder under </w:t>
+      <w:r>
+        <w:t>Note: you can a</w:t>
+      </w:r>
+      <w:r>
+        <w:t>ccess these files from Windows E</w:t>
+      </w:r>
+      <w:r>
+        <w:t xml:space="preserve">xplorer at: </w:t>
       </w:r>
       <w:r>
         <w:rPr>
           <w:i/>
         </w:rPr>
-        <w:t>apps\</w:t>
-      </w:r>
-      <w:proofErr w:type="spellStart"/>
+        <w:t>C:\Users\&lt;UserName&gt;\My Documents\WICED\WICED-</w:t>
+      </w:r>
       <w:r>
         <w:rPr>
           <w:i/>
         </w:rPr>
-        <w:t>https_server</w:t>
+        <w:t xml:space="preserve">Studio-&lt;version&gt;\43xxx_Wi-Fi. </w:t>
+      </w:r>
+      <w:r>
+        <w:t>Files for other platforms supported by the SDK are also provided.</w:t>
+      </w:r>
+    </w:p>
+    <w:p>
+      <w:r>
+        <w:t>The README.txt file provides basic information about the SDK. This file is open by default in the editor window when the SDK is first opened. Other folders of interest in the Project Explorer are:</w:t>
+      </w:r>
+    </w:p>
+    <w:p>
+      <w:pPr>
+        <w:pStyle w:val="Heading5"/>
+      </w:pPr>
+      <w:r>
+        <w:t>App</w:t>
+      </w:r>
+      <w:r>
+        <w:t>s</w:t>
+      </w:r>
+    </w:p>
+    <w:p>
+      <w:r>
+        <w:t xml:space="preserve">The apps </w:t>
+      </w:r>
+      <w:r>
+        <w:t>folder</w:t>
+      </w:r>
+      <w:r>
+        <w:t xml:space="preserve"> is where </w:t>
+      </w:r>
+      <w:r>
+        <w:t xml:space="preserve">all of </w:t>
+      </w:r>
+      <w:r>
+        <w:t xml:space="preserve">the </w:t>
+      </w:r>
+      <w:r>
+        <w:t>example</w:t>
+      </w:r>
+      <w:r>
+        <w:t xml:space="preserve"> </w:t>
+      </w:r>
+      <w:r>
+        <w:t>projects reside</w:t>
+      </w:r>
+      <w:r>
+        <w:t xml:space="preserve"> as well as </w:t>
+      </w:r>
+      <w:r>
+        <w:t>where you will put your own</w:t>
+      </w:r>
+      <w:r>
+        <w:t xml:space="preserve"> project</w:t>
+      </w:r>
+      <w:r>
+        <w:t>s</w:t>
+      </w:r>
+      <w:r>
+        <w:t xml:space="preserve">. The SDK includes a wealth of example projects. These are broken into </w:t>
+      </w:r>
+      <w:r>
+        <w:t xml:space="preserve">categories by </w:t>
+      </w:r>
+      <w:r>
+        <w:t xml:space="preserve">folder </w:t>
+      </w:r>
+      <w:r>
+        <w:t>name. A few of the useful ones are:</w:t>
+      </w:r>
+    </w:p>
+    <w:p>
+      <w:pPr>
+        <w:pStyle w:val="ListParagraph"/>
+        <w:numPr>
+          <w:ilvl w:val="0"/>
+          <w:numId w:val="27"/>
+        </w:numPr>
+      </w:pPr>
+      <w:r>
+        <w:t>Snip: These are short examples that typically demonstrate one feature such as how to use GPIOs, or how to scan for WiFi networks.</w:t>
+      </w:r>
+    </w:p>
+    <w:p>
+      <w:pPr>
+        <w:pStyle w:val="ListParagraph"/>
+        <w:numPr>
+          <w:ilvl w:val="1"/>
+          <w:numId w:val="27"/>
+        </w:numPr>
+      </w:pPr>
+      <w:proofErr w:type="spellStart"/>
+      <w:proofErr w:type="gramStart"/>
+      <w:r>
+        <w:t>snip.gpio</w:t>
       </w:r>
       <w:proofErr w:type="spellEnd"/>
+      <w:proofErr w:type="gramEnd"/>
+      <w:r>
+        <w:t xml:space="preserve"> demonstrates reading buttons and blinking LEDs.</w:t>
+      </w:r>
+    </w:p>
+    <w:p>
+      <w:pPr>
+        <w:pStyle w:val="ListParagraph"/>
+        <w:numPr>
+          <w:ilvl w:val="1"/>
+          <w:numId w:val="27"/>
+        </w:numPr>
+      </w:pPr>
+      <w:proofErr w:type="spellStart"/>
+      <w:proofErr w:type="gramStart"/>
+      <w:r>
+        <w:t>snip.scan</w:t>
+      </w:r>
+      <w:proofErr w:type="spellEnd"/>
+      <w:proofErr w:type="gramEnd"/>
+      <w:r>
+        <w:t xml:space="preserve"> will scan for WiFi access points every 5 seconds and will display the results to a terminal window.</w:t>
+      </w:r>
+    </w:p>
+    <w:p>
+      <w:pPr>
+        <w:pStyle w:val="ListParagraph"/>
+        <w:numPr>
+          <w:ilvl w:val="0"/>
+          <w:numId w:val="27"/>
+        </w:numPr>
+      </w:pPr>
+      <w:r>
+        <w:t>Demo: These are more complex, complete demonstrations such as a Bluetooth to WiFi Bridge, or temperat</w:t>
+      </w:r>
+      <w:r>
+        <w:t>ur</w:t>
+      </w:r>
+      <w:r>
+        <w:t>e control and report application.</w:t>
+      </w:r>
+    </w:p>
+    <w:p>
+      <w:pPr>
+        <w:pStyle w:val="ListParagraph"/>
+        <w:numPr>
+          <w:ilvl w:val="0"/>
+          <w:numId w:val="27"/>
+        </w:numPr>
+      </w:pPr>
+      <w:r>
+        <w:t>Test: These are test and utility programs such as a console that allows you to scan for and connect to WiFi access points.</w:t>
+      </w:r>
+    </w:p>
+    <w:p>
+      <w:pPr>
+        <w:pStyle w:val="ListParagraph"/>
+        <w:numPr>
+          <w:ilvl w:val="1"/>
+          <w:numId w:val="27"/>
+        </w:numPr>
+      </w:pPr>
+      <w:proofErr w:type="spellStart"/>
+      <w:proofErr w:type="gramStart"/>
+      <w:r>
+        <w:t>test.console</w:t>
+      </w:r>
+      <w:proofErr w:type="spellEnd"/>
+      <w:proofErr w:type="gramEnd"/>
+      <w:r>
+        <w:t xml:space="preserve"> will provide a console application on a terminal window. Type “help” in the console for a list of all supported commands.</w:t>
+      </w:r>
+    </w:p>
+    <w:p>
+      <w:pPr>
+        <w:pStyle w:val="Heading5"/>
+      </w:pPr>
+      <w:r>
+        <w:lastRenderedPageBreak/>
+        <w:t>Doc</w:t>
+      </w:r>
+    </w:p>
+    <w:p>
+      <w:r>
+        <w:t xml:space="preserve">The doc </w:t>
+      </w:r>
+      <w:r>
+        <w:t xml:space="preserve">folder </w:t>
+      </w:r>
+      <w:r>
+        <w:t xml:space="preserve">contains various documentation. Of particular interest is the </w:t>
+      </w:r>
+      <w:r>
+        <w:t>API.html</w:t>
+      </w:r>
+      <w:r>
+        <w:t xml:space="preserve"> file which documents all of the WICED API functions. It is usually easier to use that file if you open it in a web browser of your choice rather than from inside the SDK. The </w:t>
+      </w:r>
+      <w:r>
+        <w:t>first window you will see when you open t</w:t>
+      </w:r>
+      <w:r>
+        <w:t>he API.html file is shown below</w:t>
+      </w:r>
       <w:r>
         <w:t>.</w:t>
       </w:r>
-    </w:p>
-    <w:p>
-      <w:pPr>
-        <w:pStyle w:val="Heading4"/>
-      </w:pPr>
-      <w:r>
-        <w:t>Make Target</w:t>
-      </w:r>
-    </w:p>
-    <w:p>
-      <w:r>
-        <w:t xml:space="preserve">The Make Targets are how you program and run your application. </w:t>
-      </w:r>
-      <w:r>
-        <w:t>The make target will be explained in more detail in chapter 2.</w:t>
-      </w:r>
-      <w:r>
-        <w:t xml:space="preserve"> </w:t>
-      </w:r>
-    </w:p>
-    <w:p>
-      <w:pPr>
-        <w:pStyle w:val="Heading3"/>
-      </w:pPr>
-      <w:r>
-        <w:lastRenderedPageBreak/>
-        <w:t xml:space="preserve">Tour of </w:t>
-      </w:r>
-      <w:r>
-        <w:t>D</w:t>
-      </w:r>
-      <w:r>
-        <w:t>ocumentation</w:t>
-      </w:r>
-    </w:p>
-    <w:p>
-      <w:pPr>
-        <w:pStyle w:val="Heading4"/>
-      </w:pPr>
-      <w:r>
-        <w:t>In the SDK</w:t>
-      </w:r>
-    </w:p>
-    <w:p>
-      <w:r>
-        <w:t>As discussed previously, the doc folder in the SDK contains various documents such as the API guide. That folder also contains other documents such as the QSG (Quick Start Guide), how to use DCT (Device Configuration Tables), FLAC (Free Lossless Audio Compression), and OTA (Over the Air) Updates. The list of files in the doc directory is:</w:t>
+      <w:r>
+        <w:t xml:space="preserve"> You can enter search strings in the window as shown in the figure below. The list will filter dynamically as you type. For example, if you enter “</w:t>
+      </w:r>
+      <w:proofErr w:type="spellStart"/>
+      <w:r>
+        <w:t>wiced_gpio</w:t>
+      </w:r>
+      <w:proofErr w:type="spellEnd"/>
+      <w:r>
+        <w:t>” you will see a list of all WICED APIs that are used for controlling IOs.</w:t>
       </w:r>
     </w:p>
     <w:p>
@@ -843,10 +891,10 @@
           <w:noProof/>
         </w:rPr>
         <w:drawing>
-          <wp:inline distT="0" distB="0" distL="0" distR="0" wp14:anchorId="0F94D9F7" wp14:editId="74AD03E7">
-            <wp:extent cx="1976487" cy="1907540"/>
-            <wp:effectExtent l="0" t="0" r="5080" b="0"/>
-            <wp:docPr id="4" name="Picture 4"/>
+          <wp:inline distT="0" distB="0" distL="0" distR="0" wp14:anchorId="4F5FE61B" wp14:editId="502336BF">
+            <wp:extent cx="5943600" cy="5904230"/>
+            <wp:effectExtent l="0" t="0" r="0" b="1270"/>
+            <wp:docPr id="3" name="Picture 3"/>
             <wp:cNvGraphicFramePr>
               <a:graphicFrameLocks xmlns:a="http://schemas.openxmlformats.org/drawingml/2006/main" noChangeAspect="1"/>
             </wp:cNvGraphicFramePr>
@@ -866,7 +914,7 @@
                   <pic:spPr>
                     <a:xfrm>
                       <a:off x="0" y="0"/>
-                      <a:ext cx="1984273" cy="1915055"/>
+                      <a:ext cx="5943600" cy="5904230"/>
                     </a:xfrm>
                     <a:prstGeom prst="rect">
                       <a:avLst/>
@@ -878,10 +926,140 @@
           </wp:inline>
         </w:drawing>
       </w:r>
-    </w:p>
-    <w:p>
-      <w:r>
-        <w:t>Each of the files in the doc folder can be accessed either from within the SDK or from Windows explorer.</w:t>
+      <w:bookmarkStart w:id="0" w:name="_GoBack"/>
+      <w:bookmarkEnd w:id="0"/>
+    </w:p>
+    <w:p>
+      <w:pPr>
+        <w:pStyle w:val="Heading5"/>
+      </w:pPr>
+      <w:r>
+        <w:lastRenderedPageBreak/>
+        <w:t>Platform</w:t>
+      </w:r>
+      <w:r>
+        <w:t>s</w:t>
+      </w:r>
+    </w:p>
+    <w:p>
+      <w:r>
+        <w:t xml:space="preserve">The platforms </w:t>
+      </w:r>
+      <w:r>
+        <w:t xml:space="preserve">folder </w:t>
+      </w:r>
+      <w:r>
+        <w:t xml:space="preserve">contains information on </w:t>
+      </w:r>
+      <w:r>
+        <w:t xml:space="preserve">the </w:t>
+      </w:r>
+      <w:r>
+        <w:t xml:space="preserve">kit (i.e. hardware platform). These files are necessary in order to program a given project into the hardware you are using. </w:t>
+      </w:r>
+      <w:r>
+        <w:t>That is, the platform name provided in the make target must match one of the platforms in the platforms folder.</w:t>
+      </w:r>
+      <w:r>
+        <w:t xml:space="preserve">  </w:t>
+      </w:r>
+      <w:r>
+        <w:t xml:space="preserve">In our case, the kit we are using is called BCM94343W_AVN. That isn’t installed by default so we will have to copy </w:t>
+      </w:r>
+      <w:r>
+        <w:t xml:space="preserve">over </w:t>
+      </w:r>
+      <w:r>
+        <w:t xml:space="preserve">the platform files before using it. You can even create platform files for custom hardware that you design. We’ll discuss the platforms </w:t>
+      </w:r>
+      <w:r>
+        <w:t xml:space="preserve">folder </w:t>
+      </w:r>
+      <w:r>
+        <w:t>in more detail in chapter 2.</w:t>
+      </w:r>
+    </w:p>
+    <w:p>
+      <w:pPr>
+        <w:pStyle w:val="Heading5"/>
+      </w:pPr>
+      <w:r>
+        <w:t>Libraries</w:t>
+      </w:r>
+    </w:p>
+    <w:p>
+      <w:r>
+        <w:t xml:space="preserve">The libraries </w:t>
+      </w:r>
+      <w:r>
+        <w:t xml:space="preserve">folder </w:t>
+      </w:r>
+      <w:r>
+        <w:t xml:space="preserve">contains </w:t>
+      </w:r>
+      <w:r>
+        <w:t xml:space="preserve">various </w:t>
+      </w:r>
+      <w:r>
+        <w:t>sets of library function files. For example, there are libraries for working with file systems (in the filesystems folder) and for using U8G graphics LCDs (in the graphics folder). We will discuss the libraries folder in more detail in chapter 4.</w:t>
+      </w:r>
+    </w:p>
+    <w:p>
+      <w:pPr>
+        <w:pStyle w:val="Heading5"/>
+      </w:pPr>
+      <w:r>
+        <w:t>Resources</w:t>
+      </w:r>
+    </w:p>
+    <w:p>
+      <w:r>
+        <w:t xml:space="preserve">The resources folder is where you store files that are required by your application. For example, if your application contains a web server, the html files for the server would be in the resources folder under </w:t>
+      </w:r>
+      <w:r>
+        <w:rPr>
+          <w:i/>
+        </w:rPr>
+        <w:t>apps\</w:t>
+      </w:r>
+      <w:proofErr w:type="spellStart"/>
+      <w:r>
+        <w:rPr>
+          <w:i/>
+        </w:rPr>
+        <w:t>https_server</w:t>
+      </w:r>
+      <w:proofErr w:type="spellEnd"/>
+      <w:r>
+        <w:t>.</w:t>
+      </w:r>
+    </w:p>
+    <w:p>
+      <w:pPr>
+        <w:rPr>
+          <w:rFonts w:ascii="Cambria" w:eastAsia="Times New Roman" w:hAnsi="Cambria"/>
+          <w:b/>
+          <w:bCs/>
+          <w:color w:val="4F81BD"/>
+        </w:rPr>
+      </w:pPr>
+      <w:r>
+        <w:br w:type="page"/>
+      </w:r>
+    </w:p>
+    <w:p>
+      <w:pPr>
+        <w:pStyle w:val="Heading3"/>
+      </w:pPr>
+      <w:r>
+        <w:lastRenderedPageBreak/>
+        <w:t xml:space="preserve">Tour of </w:t>
+      </w:r>
+      <w:r>
+        <w:t>D</w:t>
+      </w:r>
+      <w:r>
+        <w:t>ocumentation</w:t>
       </w:r>
     </w:p>
     <w:p>
@@ -889,31 +1067,18 @@
         <w:pStyle w:val="Heading4"/>
       </w:pPr>
       <w:r>
-        <w:t>On the Web</w:t>
-      </w:r>
-    </w:p>
-    <w:p>
-      <w:hyperlink r:id="rId12" w:history="1">
-        <w:r>
-          <w:rPr>
-            <w:rStyle w:val="Hyperlink"/>
-          </w:rPr>
-          <w:t>www.cypress.com</w:t>
-        </w:r>
-      </w:hyperlink>
-      <w:r>
-        <w:t xml:space="preserve"> &gt; Design Support &gt; WICED Software will take you to the following site (the direct link is </w:t>
-      </w:r>
-      <w:hyperlink r:id="rId13" w:history="1">
-        <w:r>
-          <w:rPr>
-            <w:rStyle w:val="Hyperlink"/>
-          </w:rPr>
-          <w:t>https://community.cypress.com/welcome</w:t>
-        </w:r>
-      </w:hyperlink>
-      <w:r>
-        <w:t>):</w:t>
+        <w:t>In the SDK</w:t>
+      </w:r>
+    </w:p>
+    <w:p>
+      <w:r>
+        <w:t xml:space="preserve">As discussed previously, the doc folder in the SDK contains various documents such as the API guide. That folder also contains other documents such as the QSG (Quick Start Guide), how to use DCT (Device Configuration Tables), FLAC (Free Lossless Audio Compression), and OTA (Over the Air) Updates. The list of files in the doc directory </w:t>
+      </w:r>
+      <w:r>
+        <w:t>looks like this</w:t>
+      </w:r>
+      <w:r>
+        <w:t>:</w:t>
       </w:r>
     </w:p>
     <w:p>
@@ -924,12 +1089,11 @@
         <w:rPr>
           <w:noProof/>
         </w:rPr>
-        <w:lastRenderedPageBreak/>
         <w:drawing>
-          <wp:inline distT="0" distB="0" distL="0" distR="0" wp14:anchorId="3E508544" wp14:editId="734FCFEA">
-            <wp:extent cx="4193194" cy="4107180"/>
-            <wp:effectExtent l="0" t="0" r="0" b="7620"/>
-            <wp:docPr id="7" name="Picture 7"/>
+          <wp:inline distT="0" distB="0" distL="0" distR="0" wp14:anchorId="6C0E6661" wp14:editId="760596EB">
+            <wp:extent cx="2764492" cy="2982345"/>
+            <wp:effectExtent l="0" t="0" r="0" b="8890"/>
+            <wp:docPr id="23" name="Picture 23"/>
             <wp:cNvGraphicFramePr>
               <a:graphicFrameLocks xmlns:a="http://schemas.openxmlformats.org/drawingml/2006/main" noChangeAspect="1"/>
             </wp:cNvGraphicFramePr>
@@ -941,7 +1105,7 @@
                     <pic:cNvPicPr/>
                   </pic:nvPicPr>
                   <pic:blipFill>
-                    <a:blip r:embed="rId14"/>
+                    <a:blip r:embed="rId12"/>
                     <a:stretch>
                       <a:fillRect/>
                     </a:stretch>
@@ -949,7 +1113,7 @@
                   <pic:spPr>
                     <a:xfrm>
                       <a:off x="0" y="0"/>
-                      <a:ext cx="4194213" cy="4108178"/>
+                      <a:ext cx="2770434" cy="2988755"/>
                     </a:xfrm>
                     <a:prstGeom prst="rect">
                       <a:avLst/>
@@ -964,7 +1128,39 @@
     </w:p>
     <w:p>
       <w:r>
-        <w:t>Clicking on WICED Wi-Fi will take you to the community page as shown below. From this page, you can download the SDK, purchase kits, search for answers, ask questions, etc.</w:t>
+        <w:t>Each of the files in the doc folder can be accessed either from within the SDK or from Windows explorer.</w:t>
+      </w:r>
+    </w:p>
+    <w:p>
+      <w:pPr>
+        <w:pStyle w:val="Heading4"/>
+      </w:pPr>
+      <w:r>
+        <w:t>On the Web</w:t>
+      </w:r>
+    </w:p>
+    <w:p>
+      <w:hyperlink r:id="rId13" w:history="1">
+        <w:r>
+          <w:rPr>
+            <w:rStyle w:val="Hyperlink"/>
+          </w:rPr>
+          <w:t>www.cypress.com</w:t>
+        </w:r>
+      </w:hyperlink>
+      <w:r>
+        <w:t xml:space="preserve"> &gt; Design Support &gt; WICED Software will take you to the following site (the direct link is </w:t>
+      </w:r>
+      <w:hyperlink r:id="rId14" w:history="1">
+        <w:r>
+          <w:rPr>
+            <w:rStyle w:val="Hyperlink"/>
+          </w:rPr>
+          <w:t>https://community.cypress.com/welcome</w:t>
+        </w:r>
+      </w:hyperlink>
+      <w:r>
+        <w:t>):</w:t>
       </w:r>
     </w:p>
     <w:p>
@@ -975,12 +1171,11 @@
         <w:rPr>
           <w:noProof/>
         </w:rPr>
-        <w:lastRenderedPageBreak/>
         <w:drawing>
-          <wp:inline distT="0" distB="0" distL="0" distR="0" wp14:anchorId="5EEBD922" wp14:editId="5EB1E6C5">
-            <wp:extent cx="4433648" cy="4885540"/>
-            <wp:effectExtent l="0" t="0" r="5080" b="0"/>
-            <wp:docPr id="6" name="Picture 6"/>
+          <wp:inline distT="0" distB="0" distL="0" distR="0" wp14:anchorId="3E508544" wp14:editId="0EB302D8">
+            <wp:extent cx="2494483" cy="2443314"/>
+            <wp:effectExtent l="0" t="0" r="1270" b="0"/>
+            <wp:docPr id="7" name="Picture 7"/>
             <wp:cNvGraphicFramePr>
               <a:graphicFrameLocks xmlns:a="http://schemas.openxmlformats.org/drawingml/2006/main" noChangeAspect="1"/>
             </wp:cNvGraphicFramePr>
@@ -1000,7 +1195,7 @@
                   <pic:spPr>
                     <a:xfrm>
                       <a:off x="0" y="0"/>
-                      <a:ext cx="4440573" cy="4893171"/>
+                      <a:ext cx="2510752" cy="2459249"/>
                     </a:xfrm>
                     <a:prstGeom prst="rect">
                       <a:avLst/>
@@ -1014,12 +1209,82 @@
       </w:r>
     </w:p>
     <w:p>
+      <w:r>
+        <w:lastRenderedPageBreak/>
+        <w:t>Clicking on WICED Wi-Fi will take you to the community page as shown below. From this page, you can download the SDK, purchase kits, search for answers, ask questions, etc.</w:t>
+      </w:r>
+    </w:p>
+    <w:p>
+      <w:pPr>
+        <w:jc w:val="center"/>
+      </w:pPr>
+      <w:r>
+        <w:rPr>
+          <w:noProof/>
+        </w:rPr>
+        <w:drawing>
+          <wp:inline distT="0" distB="0" distL="0" distR="0" wp14:anchorId="5EEBD922" wp14:editId="4E55BDA4">
+            <wp:extent cx="5244719" cy="5779278"/>
+            <wp:effectExtent l="0" t="0" r="0" b="0"/>
+            <wp:docPr id="6" name="Picture 6"/>
+            <wp:cNvGraphicFramePr>
+              <a:graphicFrameLocks xmlns:a="http://schemas.openxmlformats.org/drawingml/2006/main" noChangeAspect="1"/>
+            </wp:cNvGraphicFramePr>
+            <a:graphic xmlns:a="http://schemas.openxmlformats.org/drawingml/2006/main">
+              <a:graphicData uri="http://schemas.openxmlformats.org/drawingml/2006/picture">
+                <pic:pic xmlns:pic="http://schemas.openxmlformats.org/drawingml/2006/picture">
+                  <pic:nvPicPr>
+                    <pic:cNvPr id="1" name=""/>
+                    <pic:cNvPicPr/>
+                  </pic:nvPicPr>
+                  <pic:blipFill>
+                    <a:blip r:embed="rId16"/>
+                    <a:stretch>
+                      <a:fillRect/>
+                    </a:stretch>
+                  </pic:blipFill>
+                  <pic:spPr>
+                    <a:xfrm>
+                      <a:off x="0" y="0"/>
+                      <a:ext cx="5265494" cy="5802170"/>
+                    </a:xfrm>
+                    <a:prstGeom prst="rect">
+                      <a:avLst/>
+                    </a:prstGeom>
+                  </pic:spPr>
+                </pic:pic>
+              </a:graphicData>
+            </a:graphic>
+          </wp:inline>
+        </w:drawing>
+      </w:r>
+    </w:p>
+    <w:p>
+      <w:pPr>
+        <w:rPr>
+          <w:rFonts w:ascii="Cambria" w:eastAsia="Times New Roman" w:hAnsi="Cambria"/>
+          <w:b/>
+          <w:bCs/>
+          <w:color w:val="4F81BD"/>
+        </w:rPr>
+      </w:pPr>
+      <w:r>
+        <w:br w:type="page"/>
+      </w:r>
+    </w:p>
+    <w:p>
       <w:pPr>
         <w:pStyle w:val="Heading3"/>
       </w:pPr>
       <w:r>
         <w:lastRenderedPageBreak/>
+        <w:t xml:space="preserve">Tour of </w:t>
+      </w:r>
+      <w:r>
         <w:t>WICED SDK</w:t>
+      </w:r>
+      <w:r>
+        <w:t xml:space="preserve"> Structure</w:t>
       </w:r>
     </w:p>
     <w:p>
@@ -1043,7 +1308,7 @@
                     <pic:cNvPicPr/>
                   </pic:nvPicPr>
                   <pic:blipFill>
-                    <a:blip r:embed="rId16"/>
+                    <a:blip r:embed="rId17"/>
                     <a:stretch>
                       <a:fillRect/>
                     </a:stretch>
@@ -1393,7 +1658,7 @@
             <w:tcW w:w="1243" w:type="dxa"/>
           </w:tcPr>
           <w:p>
-            <w:hyperlink r:id="rId17" w:history="1">
+            <w:hyperlink r:id="rId18" w:history="1">
               <w:r>
                 <w:rPr>
                   <w:rStyle w:val="Hyperlink"/>
@@ -1485,7 +1750,7 @@
             <w:tcW w:w="1243" w:type="dxa"/>
           </w:tcPr>
           <w:p>
-            <w:hyperlink r:id="rId18" w:history="1">
+            <w:hyperlink r:id="rId19" w:history="1">
               <w:r>
                 <w:rPr>
                   <w:rStyle w:val="Hyperlink"/>
@@ -1580,7 +1845,7 @@
             <w:tcW w:w="1243" w:type="dxa"/>
           </w:tcPr>
           <w:p>
-            <w:hyperlink r:id="rId19" w:history="1">
+            <w:hyperlink r:id="rId20" w:history="1">
               <w:r>
                 <w:rPr>
                   <w:rStyle w:val="Hyperlink"/>
@@ -1672,7 +1937,7 @@
             <w:tcW w:w="1243" w:type="dxa"/>
           </w:tcPr>
           <w:p>
-            <w:hyperlink r:id="rId20" w:history="1">
+            <w:hyperlink r:id="rId21" w:history="1">
               <w:r>
                 <w:rPr>
                   <w:rStyle w:val="Hyperlink"/>
@@ -1788,7 +2053,7 @@
             <w:tcW w:w="1243" w:type="dxa"/>
           </w:tcPr>
           <w:p>
-            <w:hyperlink r:id="rId21" w:history="1">
+            <w:hyperlink r:id="rId22" w:history="1">
               <w:r>
                 <w:rPr>
                   <w:rStyle w:val="Hyperlink"/>
@@ -2606,7 +2871,7 @@
                     <pic:cNvPicPr/>
                   </pic:nvPicPr>
                   <pic:blipFill>
-                    <a:blip r:embed="rId22"/>
+                    <a:blip r:embed="rId23"/>
                     <a:stretch>
                       <a:fillRect/>
                     </a:stretch>
@@ -2649,7 +2914,7 @@
                     <pic:cNvPicPr/>
                   </pic:nvPicPr>
                   <pic:blipFill>
-                    <a:blip r:embed="rId23"/>
+                    <a:blip r:embed="rId24"/>
                     <a:stretch>
                       <a:fillRect/>
                     </a:stretch>
@@ -2731,7 +2996,7 @@
                     <pic:cNvPicPr/>
                   </pic:nvPicPr>
                   <pic:blipFill>
-                    <a:blip r:embed="rId24">
+                    <a:blip r:embed="rId25">
                       <a:extLst>
                         <a:ext uri="{28A0092B-C50C-407E-A947-70E740481C1C}">
                           <a14:useLocalDpi xmlns:a14="http://schemas.microsoft.com/office/drawing/2010/main" val="0"/>
@@ -2763,7 +3028,7 @@
           </wp:anchor>
         </w:drawing>
       </w:r>
-      <w:hyperlink r:id="rId25" w:history="1">
+      <w:hyperlink r:id="rId26" w:history="1">
         <w:r>
           <w:rPr>
             <w:rStyle w:val="Hyperlink"/>
@@ -2843,7 +3108,7 @@
       <w:pPr>
         <w:pStyle w:val="Heading4"/>
       </w:pPr>
-      <w:hyperlink r:id="rId26" w:history="1">
+      <w:hyperlink r:id="rId27" w:history="1">
         <w:r>
           <w:rPr>
             <w:rStyle w:val="Hyperlink"/>
@@ -2910,7 +3175,7 @@
                     </pic:cNvPicPr>
                   </pic:nvPicPr>
                   <pic:blipFill rotWithShape="1">
-                    <a:blip r:embed="rId27">
+                    <a:blip r:embed="rId28">
                       <a:extLst>
                         <a:ext uri="{28A0092B-C50C-407E-A947-70E740481C1C}">
                           <a14:useLocalDpi xmlns:a14="http://schemas.microsoft.com/office/drawing/2010/main" val="0"/>
@@ -3062,7 +3327,7 @@
                     <pic:cNvPicPr/>
                   </pic:nvPicPr>
                   <pic:blipFill>
-                    <a:blip r:embed="rId28" cstate="print">
+                    <a:blip r:embed="rId29" cstate="print">
                       <a:extLst>
                         <a:ext uri="{28A0092B-C50C-407E-A947-70E740481C1C}">
                           <a14:useLocalDpi xmlns:a14="http://schemas.microsoft.com/office/drawing/2010/main" val="0"/>
@@ -3094,7 +3359,7 @@
           </wp:anchor>
         </w:drawing>
       </w:r>
-      <w:hyperlink r:id="rId29" w:history="1">
+      <w:hyperlink r:id="rId30" w:history="1">
         <w:proofErr w:type="spellStart"/>
         <w:r>
           <w:rPr>
@@ -3274,7 +3539,7 @@
           <w:rStyle w:val="Hyperlink"/>
         </w:rPr>
       </w:pPr>
-      <w:hyperlink r:id="rId30" w:history="1">
+      <w:hyperlink r:id="rId31" w:history="1">
         <w:proofErr w:type="spellStart"/>
         <w:r>
           <w:rPr>
@@ -3346,7 +3611,7 @@
                     <pic:cNvPicPr/>
                   </pic:nvPicPr>
                   <pic:blipFill>
-                    <a:blip r:embed="rId31" cstate="print">
+                    <a:blip r:embed="rId32" cstate="print">
                       <a:extLst>
                         <a:ext uri="{28A0092B-C50C-407E-A947-70E740481C1C}">
                           <a14:useLocalDpi xmlns:a14="http://schemas.microsoft.com/office/drawing/2010/main" val="0"/>
@@ -3479,7 +3744,7 @@
                     <pic:cNvPicPr/>
                   </pic:nvPicPr>
                   <pic:blipFill>
-                    <a:blip r:embed="rId32" cstate="print">
+                    <a:blip r:embed="rId33" cstate="print">
                       <a:extLst>
                         <a:ext uri="{28A0092B-C50C-407E-A947-70E740481C1C}">
                           <a14:useLocalDpi xmlns:a14="http://schemas.microsoft.com/office/drawing/2010/main" val="0"/>
@@ -3622,7 +3887,7 @@
                     <pic:cNvPicPr/>
                   </pic:nvPicPr>
                   <pic:blipFill>
-                    <a:blip r:embed="rId33">
+                    <a:blip r:embed="rId34">
                       <a:extLst>
                         <a:ext uri="{28A0092B-C50C-407E-A947-70E740481C1C}">
                           <a14:useLocalDpi xmlns:a14="http://schemas.microsoft.com/office/drawing/2010/main" val="0"/>
@@ -3758,7 +4023,7 @@
                     </pic:cNvPicPr>
                   </pic:nvPicPr>
                   <pic:blipFill>
-                    <a:blip r:embed="rId34" cstate="print">
+                    <a:blip r:embed="rId35" cstate="print">
                       <a:extLst>
                         <a:ext uri="{28A0092B-C50C-407E-A947-70E740481C1C}">
                           <a14:useLocalDpi xmlns:a14="http://schemas.microsoft.com/office/drawing/2010/main" val="0"/>
@@ -3795,7 +4060,7 @@
           </wp:anchor>
         </w:drawing>
       </w:r>
-      <w:hyperlink r:id="rId35" w:history="1">
+      <w:hyperlink r:id="rId36" w:history="1">
         <w:r>
           <w:rPr>
             <w:rStyle w:val="Hyperlink"/>
@@ -3809,7 +4074,7 @@
         </w:rPr>
         <w:t xml:space="preserve"> </w:t>
       </w:r>
-      <w:hyperlink r:id="rId36" w:history="1">
+      <w:hyperlink r:id="rId37" w:history="1">
         <w:r>
           <w:rPr>
             <w:rStyle w:val="Hyperlink"/>
@@ -3885,7 +4150,7 @@
                     <pic:cNvPicPr/>
                   </pic:nvPicPr>
                   <pic:blipFill>
-                    <a:blip r:embed="rId37" cstate="print">
+                    <a:blip r:embed="rId38" cstate="print">
                       <a:extLst>
                         <a:ext uri="{28A0092B-C50C-407E-A947-70E740481C1C}">
                           <a14:useLocalDpi xmlns:a14="http://schemas.microsoft.com/office/drawing/2010/main" val="0"/>
@@ -3917,7 +4182,7 @@
           </wp:anchor>
         </w:drawing>
       </w:r>
-      <w:hyperlink r:id="rId38" w:history="1">
+      <w:hyperlink r:id="rId39" w:history="1">
         <w:proofErr w:type="spellStart"/>
         <w:r>
           <w:rPr>
@@ -4006,7 +4271,7 @@
       <w:r>
         <w:t xml:space="preserve">Go to </w:t>
       </w:r>
-      <w:hyperlink r:id="rId39" w:history="1">
+      <w:hyperlink r:id="rId40" w:history="1">
         <w:r>
           <w:rPr>
             <w:rStyle w:val="Hyperlink"/>
@@ -4105,7 +4370,7 @@
       </w:r>
     </w:p>
     <w:sectPr>
-      <w:footerReference w:type="default" r:id="rId40"/>
+      <w:footerReference w:type="default" r:id="rId41"/>
       <w:pgSz w:w="12240" w:h="15840"/>
       <w:pgMar w:top="1440" w:right="1440" w:bottom="1440" w:left="1440" w:header="720" w:footer="720" w:gutter="0"/>
       <w:cols w:space="720"/>
@@ -4191,7 +4456,7 @@
                 <w:bCs/>
                 <w:noProof/>
               </w:rPr>
-              <w:t>4</w:t>
+              <w:t>6</w:t>
             </w:r>
             <w:r>
               <w:rPr>
@@ -9648,7 +9913,7 @@
   <w:style w:type="paragraph" w:default="1" w:styleId="Normal">
     <w:name w:val="Normal"/>
     <w:qFormat/>
-    <w:rsid w:val="008E61B0"/>
+    <w:rsid w:val="00D23573"/>
   </w:style>
   <w:style w:type="paragraph" w:styleId="Heading1">
     <w:name w:val="heading 1"/>
@@ -9788,7 +10053,7 @@
     <w:uiPriority w:val="1"/>
     <w:semiHidden/>
     <w:unhideWhenUsed/>
-    <w:rsid w:val="008E61B0"/>
+    <w:rsid w:val="00D23573"/>
   </w:style>
   <w:style w:type="table" w:default="1" w:styleId="TableNormal">
     <w:name w:val="Normal Table"/>
@@ -9810,7 +10075,7 @@
     <w:uiPriority w:val="99"/>
     <w:semiHidden/>
     <w:unhideWhenUsed/>
-    <w:rsid w:val="008E61B0"/>
+    <w:rsid w:val="00D23573"/>
   </w:style>
   <w:style w:type="paragraph" w:styleId="ListParagraph">
     <w:name w:val="List Paragraph"/>
@@ -10598,7 +10863,7 @@
 </file>
 
 <file path=customXml/itemProps1.xml><?xml version="1.0" encoding="utf-8"?>
-<ds:datastoreItem xmlns:ds="http://schemas.openxmlformats.org/officeDocument/2006/customXml" ds:itemID="{72FDF519-D983-45DD-9F54-56D50D0DB9CF}">
+<ds:datastoreItem xmlns:ds="http://schemas.openxmlformats.org/officeDocument/2006/customXml" ds:itemID="{0B63D4AA-C58D-49CA-BBA9-685664D4E1FB}">
   <ds:schemaRefs>
     <ds:schemaRef ds:uri="http://schemas.openxmlformats.org/officeDocument/2006/bibliography"/>
   </ds:schemaRefs>

</xml_diff>